<commit_message>
uploaded readme and other files
</commit_message>
<xml_diff>
--- a/reports/Business Report.docx
+++ b/reports/Business Report.docx
@@ -5,6 +5,7 @@
     <w:p>
       <w:pPr>
         <w:pStyle w:val="Heading1"/>
+        <w:jc w:val="both"/>
         <w:rPr>
           <w:rFonts w:ascii="Aptos" w:hAnsi="Aptos"/>
         </w:rPr>
@@ -19,30 +20,13 @@
         <w:rPr>
           <w:rFonts w:ascii="Aptos" w:hAnsi="Aptos"/>
         </w:rPr>
-        <w:t xml:space="preserve"> End-to-End Streaming Analytics with Microsoft Azure, Databricks and </w:t>
-      </w:r>
-      <w:r>
-        <w:rPr>
-          <w:rFonts w:ascii="Aptos" w:hAnsi="Aptos"/>
-        </w:rPr>
-        <w:t xml:space="preserve">Microsoft </w:t>
-      </w:r>
-      <w:r>
-        <w:rPr>
-          <w:rFonts w:ascii="Aptos" w:hAnsi="Aptos"/>
-        </w:rPr>
-        <w:t>Power BI</w:t>
-      </w:r>
-      <w:r>
-        <w:rPr>
-          <w:rFonts w:ascii="Aptos" w:hAnsi="Aptos"/>
-        </w:rPr>
-        <w:t xml:space="preserve"> </w:t>
+        <w:t xml:space="preserve"> End-to-End Streaming Analytics with Microsoft Azure, Databricks and Microsoft Power BI </w:t>
       </w:r>
     </w:p>
     <w:p>
       <w:pPr>
         <w:pStyle w:val="Heading2"/>
+        <w:jc w:val="both"/>
         <w:rPr>
           <w:b/>
           <w:bCs/>
@@ -53,19 +37,13 @@
           <w:b/>
           <w:bCs/>
         </w:rPr>
-        <w:t xml:space="preserve">Domain: </w:t>
-      </w:r>
-      <w:r>
-        <w:rPr>
-          <w:b/>
-          <w:bCs/>
-        </w:rPr>
-        <w:t xml:space="preserve">Media &amp; Entertainment </w:t>
+        <w:t xml:space="preserve">Domain: Media &amp; Entertainment </w:t>
       </w:r>
     </w:p>
     <w:p>
       <w:pPr>
         <w:pStyle w:val="Heading2"/>
+        <w:jc w:val="both"/>
         <w:rPr>
           <w:rFonts w:ascii="Aptos" w:hAnsi="Aptos"/>
         </w:rPr>
@@ -121,6 +99,7 @@
     </w:p>
     <w:p>
       <w:pPr>
+        <w:jc w:val="both"/>
         <w:rPr>
           <w:rFonts w:ascii="Aptos" w:hAnsi="Aptos"/>
         </w:rPr>
@@ -130,13 +109,14 @@
           <w:rFonts w:ascii="Aptos" w:hAnsi="Aptos"/>
         </w:rPr>
         <w:pict w14:anchorId="2690E6F4">
-          <v:rect id="_x0000_i1178" style="width:0;height:1.5pt" o:hralign="center" o:hrstd="t" o:hr="t" fillcolor="#a0a0a0" stroked="f"/>
+          <v:rect id="_x0000_i1025" style="width:0;height:1.5pt" o:hralign="center" o:hrstd="t" o:hr="t" fillcolor="#a0a0a0" stroked="f"/>
         </w:pict>
       </w:r>
     </w:p>
     <w:p>
       <w:pPr>
         <w:pStyle w:val="Heading2"/>
+        <w:jc w:val="both"/>
         <w:rPr>
           <w:rFonts w:ascii="Aptos" w:hAnsi="Aptos"/>
         </w:rPr>
@@ -150,6 +130,7 @@
     </w:p>
     <w:p>
       <w:pPr>
+        <w:jc w:val="both"/>
         <w:rPr>
           <w:rFonts w:ascii="Aptos" w:hAnsi="Aptos"/>
         </w:rPr>
@@ -167,6 +148,7 @@
           <w:ilvl w:val="0"/>
           <w:numId w:val="1"/>
         </w:numPr>
+        <w:jc w:val="both"/>
         <w:rPr>
           <w:rFonts w:ascii="Aptos" w:hAnsi="Aptos"/>
         </w:rPr>
@@ -184,6 +166,7 @@
           <w:ilvl w:val="0"/>
           <w:numId w:val="1"/>
         </w:numPr>
+        <w:jc w:val="both"/>
         <w:rPr>
           <w:rFonts w:ascii="Aptos" w:hAnsi="Aptos"/>
         </w:rPr>
@@ -201,6 +184,7 @@
           <w:ilvl w:val="0"/>
           <w:numId w:val="1"/>
         </w:numPr>
+        <w:jc w:val="both"/>
         <w:rPr>
           <w:rFonts w:ascii="Aptos" w:hAnsi="Aptos"/>
         </w:rPr>
@@ -230,6 +214,7 @@
           <w:ilvl w:val="0"/>
           <w:numId w:val="1"/>
         </w:numPr>
+        <w:jc w:val="both"/>
         <w:rPr>
           <w:rFonts w:ascii="Aptos" w:hAnsi="Aptos"/>
         </w:rPr>
@@ -243,6 +228,7 @@
     </w:p>
     <w:p>
       <w:pPr>
+        <w:jc w:val="both"/>
         <w:rPr>
           <w:rFonts w:ascii="Aptos" w:hAnsi="Aptos"/>
         </w:rPr>
@@ -284,6 +270,7 @@
     </w:p>
     <w:p>
       <w:pPr>
+        <w:jc w:val="both"/>
         <w:rPr>
           <w:rFonts w:ascii="Aptos" w:hAnsi="Aptos"/>
         </w:rPr>
@@ -293,47 +280,53 @@
           <w:rFonts w:ascii="Aptos" w:hAnsi="Aptos"/>
         </w:rPr>
         <w:pict w14:anchorId="1FF8E9B9">
-          <v:rect id="_x0000_i1179" style="width:0;height:1.5pt" o:hralign="center" o:hrstd="t" o:hr="t" fillcolor="#a0a0a0" stroked="f"/>
+          <v:rect id="_x0000_i1026" style="width:0;height:1.5pt" o:hralign="center" o:hrstd="t" o:hr="t" fillcolor="#a0a0a0" stroked="f"/>
         </w:pict>
       </w:r>
     </w:p>
     <w:p>
       <w:pPr>
-        <w:rPr>
-          <w:rFonts w:ascii="Aptos" w:hAnsi="Aptos"/>
-        </w:rPr>
-      </w:pPr>
-    </w:p>
-    <w:p>
-      <w:pPr>
-        <w:rPr>
-          <w:rFonts w:ascii="Aptos" w:hAnsi="Aptos"/>
-        </w:rPr>
-      </w:pPr>
-    </w:p>
-    <w:p>
-      <w:pPr>
-        <w:rPr>
-          <w:rFonts w:ascii="Aptos" w:hAnsi="Aptos"/>
-        </w:rPr>
-      </w:pPr>
-    </w:p>
-    <w:p>
-      <w:pPr>
-        <w:rPr>
-          <w:rFonts w:ascii="Aptos" w:hAnsi="Aptos"/>
-        </w:rPr>
-      </w:pPr>
-    </w:p>
-    <w:p>
-      <w:pPr>
-        <w:rPr>
-          <w:rFonts w:ascii="Aptos" w:hAnsi="Aptos"/>
-        </w:rPr>
-      </w:pPr>
-    </w:p>
-    <w:p>
-      <w:pPr>
+        <w:jc w:val="both"/>
+        <w:rPr>
+          <w:rFonts w:ascii="Aptos" w:hAnsi="Aptos"/>
+        </w:rPr>
+      </w:pPr>
+    </w:p>
+    <w:p>
+      <w:pPr>
+        <w:jc w:val="both"/>
+        <w:rPr>
+          <w:rFonts w:ascii="Aptos" w:hAnsi="Aptos"/>
+        </w:rPr>
+      </w:pPr>
+    </w:p>
+    <w:p>
+      <w:pPr>
+        <w:jc w:val="both"/>
+        <w:rPr>
+          <w:rFonts w:ascii="Aptos" w:hAnsi="Aptos"/>
+        </w:rPr>
+      </w:pPr>
+    </w:p>
+    <w:p>
+      <w:pPr>
+        <w:jc w:val="both"/>
+        <w:rPr>
+          <w:rFonts w:ascii="Aptos" w:hAnsi="Aptos"/>
+        </w:rPr>
+      </w:pPr>
+    </w:p>
+    <w:p>
+      <w:pPr>
+        <w:jc w:val="both"/>
+        <w:rPr>
+          <w:rFonts w:ascii="Aptos" w:hAnsi="Aptos"/>
+        </w:rPr>
+      </w:pPr>
+    </w:p>
+    <w:p>
+      <w:pPr>
+        <w:jc w:val="both"/>
         <w:rPr>
           <w:rFonts w:ascii="Aptos" w:hAnsi="Aptos"/>
         </w:rPr>
@@ -342,6 +335,7 @@
     <w:p>
       <w:pPr>
         <w:pStyle w:val="Heading2"/>
+        <w:jc w:val="both"/>
         <w:rPr>
           <w:rFonts w:ascii="Aptos" w:hAnsi="Aptos"/>
         </w:rPr>
@@ -356,6 +350,7 @@
     </w:p>
     <w:p>
       <w:pPr>
+        <w:jc w:val="both"/>
         <w:rPr>
           <w:rFonts w:ascii="Aptos" w:hAnsi="Aptos"/>
         </w:rPr>
@@ -398,6 +393,7 @@
     <w:p>
       <w:pPr>
         <w:pStyle w:val="Heading3"/>
+        <w:jc w:val="both"/>
         <w:rPr>
           <w:rFonts w:ascii="Aptos" w:hAnsi="Aptos"/>
         </w:rPr>
@@ -416,7 +412,7 @@
         <w:tblLook w:val="04A0" w:firstRow="1" w:lastRow="0" w:firstColumn="1" w:lastColumn="0" w:noHBand="0" w:noVBand="1"/>
       </w:tblPr>
       <w:tblGrid>
-        <w:gridCol w:w="1740"/>
+        <w:gridCol w:w="1867"/>
         <w:gridCol w:w="4324"/>
       </w:tblGrid>
       <w:tr>
@@ -432,6 +428,7 @@
           <w:p>
             <w:pPr>
               <w:spacing w:after="160" w:line="259" w:lineRule="auto"/>
+              <w:jc w:val="both"/>
               <w:rPr>
                 <w:rFonts w:ascii="Aptos" w:hAnsi="Aptos"/>
               </w:rPr>
@@ -452,6 +449,7 @@
           <w:p>
             <w:pPr>
               <w:spacing w:after="160" w:line="259" w:lineRule="auto"/>
+              <w:jc w:val="both"/>
               <w:cnfStyle w:val="100000000000" w:firstRow="1" w:lastRow="0" w:firstColumn="0" w:lastColumn="0" w:oddVBand="0" w:evenVBand="0" w:oddHBand="0" w:evenHBand="0" w:firstRowFirstColumn="0" w:firstRowLastColumn="0" w:lastRowFirstColumn="0" w:lastRowLastColumn="0"/>
               <w:rPr>
                 <w:rFonts w:ascii="Aptos" w:hAnsi="Aptos"/>
@@ -479,6 +477,7 @@
           <w:p>
             <w:pPr>
               <w:spacing w:after="160" w:line="259" w:lineRule="auto"/>
+              <w:jc w:val="both"/>
               <w:rPr>
                 <w:rFonts w:ascii="Aptos" w:hAnsi="Aptos"/>
               </w:rPr>
@@ -499,6 +498,7 @@
           <w:p>
             <w:pPr>
               <w:spacing w:after="160" w:line="259" w:lineRule="auto"/>
+              <w:jc w:val="both"/>
               <w:cnfStyle w:val="000000100000" w:firstRow="0" w:lastRow="0" w:firstColumn="0" w:lastColumn="0" w:oddVBand="0" w:evenVBand="0" w:oddHBand="1" w:evenHBand="0" w:firstRowFirstColumn="0" w:firstRowLastColumn="0" w:lastRowFirstColumn="0" w:lastRowLastColumn="0"/>
               <w:rPr>
                 <w:rFonts w:ascii="Aptos" w:hAnsi="Aptos"/>
@@ -523,6 +523,7 @@
           <w:p>
             <w:pPr>
               <w:spacing w:after="160" w:line="259" w:lineRule="auto"/>
+              <w:jc w:val="both"/>
               <w:rPr>
                 <w:rFonts w:ascii="Aptos" w:hAnsi="Aptos"/>
               </w:rPr>
@@ -543,6 +544,7 @@
           <w:p>
             <w:pPr>
               <w:spacing w:after="160" w:line="259" w:lineRule="auto"/>
+              <w:jc w:val="both"/>
               <w:cnfStyle w:val="000000000000" w:firstRow="0" w:lastRow="0" w:firstColumn="0" w:lastColumn="0" w:oddVBand="0" w:evenVBand="0" w:oddHBand="0" w:evenHBand="0" w:firstRowFirstColumn="0" w:firstRowLastColumn="0" w:lastRowFirstColumn="0" w:lastRowLastColumn="0"/>
               <w:rPr>
                 <w:rFonts w:ascii="Aptos" w:hAnsi="Aptos"/>
@@ -570,6 +572,7 @@
           <w:p>
             <w:pPr>
               <w:spacing w:after="160" w:line="259" w:lineRule="auto"/>
+              <w:jc w:val="both"/>
               <w:rPr>
                 <w:rFonts w:ascii="Aptos" w:hAnsi="Aptos"/>
               </w:rPr>
@@ -590,6 +593,7 @@
           <w:p>
             <w:pPr>
               <w:spacing w:after="160" w:line="259" w:lineRule="auto"/>
+              <w:jc w:val="both"/>
               <w:cnfStyle w:val="000000100000" w:firstRow="0" w:lastRow="0" w:firstColumn="0" w:lastColumn="0" w:oddVBand="0" w:evenVBand="0" w:oddHBand="1" w:evenHBand="0" w:firstRowFirstColumn="0" w:firstRowLastColumn="0" w:lastRowFirstColumn="0" w:lastRowLastColumn="0"/>
               <w:rPr>
                 <w:rFonts w:ascii="Aptos" w:hAnsi="Aptos"/>
@@ -614,6 +618,7 @@
           <w:p>
             <w:pPr>
               <w:spacing w:after="160" w:line="259" w:lineRule="auto"/>
+              <w:jc w:val="both"/>
               <w:rPr>
                 <w:rFonts w:ascii="Aptos" w:hAnsi="Aptos"/>
               </w:rPr>
@@ -622,7 +627,7 @@
               <w:rPr>
                 <w:rFonts w:ascii="Aptos" w:hAnsi="Aptos"/>
               </w:rPr>
-              <w:t>Serving</w:t>
+              <w:t>Data Warehouse</w:t>
             </w:r>
           </w:p>
         </w:tc>
@@ -634,6 +639,7 @@
           <w:p>
             <w:pPr>
               <w:spacing w:after="160" w:line="259" w:lineRule="auto"/>
+              <w:jc w:val="both"/>
               <w:cnfStyle w:val="000000000000" w:firstRow="0" w:lastRow="0" w:firstColumn="0" w:lastColumn="0" w:oddVBand="0" w:evenVBand="0" w:oddHBand="0" w:evenHBand="0" w:firstRowFirstColumn="0" w:firstRowLastColumn="0" w:lastRowFirstColumn="0" w:lastRowLastColumn="0"/>
               <w:rPr>
                 <w:rFonts w:ascii="Aptos" w:hAnsi="Aptos"/>
@@ -661,6 +667,7 @@
           <w:p>
             <w:pPr>
               <w:spacing w:after="160" w:line="259" w:lineRule="auto"/>
+              <w:jc w:val="both"/>
               <w:rPr>
                 <w:rFonts w:ascii="Aptos" w:hAnsi="Aptos"/>
               </w:rPr>
@@ -681,6 +688,7 @@
           <w:p>
             <w:pPr>
               <w:spacing w:after="160" w:line="259" w:lineRule="auto"/>
+              <w:jc w:val="both"/>
               <w:cnfStyle w:val="000000100000" w:firstRow="0" w:lastRow="0" w:firstColumn="0" w:lastColumn="0" w:oddVBand="0" w:evenVBand="0" w:oddHBand="1" w:evenHBand="0" w:firstRowFirstColumn="0" w:firstRowLastColumn="0" w:lastRowFirstColumn="0" w:lastRowLastColumn="0"/>
               <w:rPr>
                 <w:rFonts w:ascii="Aptos" w:hAnsi="Aptos"/>
@@ -699,6 +707,7 @@
     <w:p>
       <w:pPr>
         <w:pStyle w:val="Heading3"/>
+        <w:jc w:val="both"/>
         <w:rPr>
           <w:rFonts w:ascii="Aptos" w:hAnsi="Aptos"/>
         </w:rPr>
@@ -716,6 +725,7 @@
           <w:ilvl w:val="0"/>
           <w:numId w:val="2"/>
         </w:numPr>
+        <w:jc w:val="both"/>
         <w:rPr>
           <w:rFonts w:ascii="Aptos" w:hAnsi="Aptos"/>
         </w:rPr>
@@ -741,6 +751,7 @@
           <w:ilvl w:val="0"/>
           <w:numId w:val="2"/>
         </w:numPr>
+        <w:jc w:val="both"/>
         <w:rPr>
           <w:rFonts w:ascii="Aptos" w:hAnsi="Aptos"/>
         </w:rPr>
@@ -766,6 +777,7 @@
           <w:ilvl w:val="0"/>
           <w:numId w:val="2"/>
         </w:numPr>
+        <w:jc w:val="both"/>
         <w:rPr>
           <w:rFonts w:ascii="Aptos" w:hAnsi="Aptos"/>
         </w:rPr>
@@ -787,13 +799,15 @@
     </w:p>
     <w:p>
       <w:pPr>
-        <w:rPr>
-          <w:rFonts w:ascii="Aptos" w:hAnsi="Aptos"/>
-        </w:rPr>
-      </w:pPr>
-    </w:p>
-    <w:p>
-      <w:pPr>
+        <w:jc w:val="both"/>
+        <w:rPr>
+          <w:rFonts w:ascii="Aptos" w:hAnsi="Aptos"/>
+        </w:rPr>
+      </w:pPr>
+    </w:p>
+    <w:p>
+      <w:pPr>
+        <w:jc w:val="both"/>
         <w:rPr>
           <w:rFonts w:ascii="Aptos" w:hAnsi="Aptos"/>
         </w:rPr>
@@ -855,6 +869,7 @@
     </w:p>
     <w:p>
       <w:pPr>
+        <w:jc w:val="both"/>
         <w:rPr>
           <w:rFonts w:ascii="Aptos" w:hAnsi="Aptos"/>
         </w:rPr>
@@ -864,19 +879,21 @@
           <w:rFonts w:ascii="Aptos" w:hAnsi="Aptos"/>
         </w:rPr>
         <w:pict w14:anchorId="2B2B11D6">
-          <v:rect id="_x0000_i1180" style="width:0;height:1.5pt" o:hralign="center" o:hrstd="t" o:hr="t" fillcolor="#a0a0a0" stroked="f"/>
+          <v:rect id="_x0000_i1027" style="width:0;height:1.5pt" o:hralign="center" o:hrstd="t" o:hr="t" fillcolor="#a0a0a0" stroked="f"/>
         </w:pict>
       </w:r>
     </w:p>
     <w:p>
       <w:pPr>
-        <w:rPr>
-          <w:rFonts w:ascii="Aptos" w:hAnsi="Aptos"/>
-        </w:rPr>
-      </w:pPr>
-    </w:p>
-    <w:p>
-      <w:pPr>
+        <w:jc w:val="both"/>
+        <w:rPr>
+          <w:rFonts w:ascii="Aptos" w:hAnsi="Aptos"/>
+        </w:rPr>
+      </w:pPr>
+    </w:p>
+    <w:p>
+      <w:pPr>
+        <w:jc w:val="both"/>
         <w:rPr>
           <w:rFonts w:ascii="Aptos" w:hAnsi="Aptos"/>
         </w:rPr>
@@ -885,6 +902,7 @@
     <w:p>
       <w:pPr>
         <w:pStyle w:val="Heading2"/>
+        <w:jc w:val="both"/>
         <w:rPr>
           <w:rFonts w:ascii="Aptos" w:hAnsi="Aptos"/>
         </w:rPr>
@@ -899,6 +917,7 @@
     </w:p>
     <w:p>
       <w:pPr>
+        <w:jc w:val="both"/>
         <w:rPr>
           <w:rFonts w:ascii="Aptos" w:hAnsi="Aptos"/>
         </w:rPr>
@@ -916,6 +935,7 @@
           <w:ilvl w:val="0"/>
           <w:numId w:val="3"/>
         </w:numPr>
+        <w:jc w:val="both"/>
         <w:rPr>
           <w:rFonts w:ascii="Aptos" w:hAnsi="Aptos"/>
         </w:rPr>
@@ -943,6 +963,7 @@
           <w:ilvl w:val="0"/>
           <w:numId w:val="3"/>
         </w:numPr>
+        <w:jc w:val="both"/>
         <w:rPr>
           <w:rFonts w:ascii="Aptos" w:hAnsi="Aptos"/>
         </w:rPr>
@@ -970,6 +991,7 @@
           <w:ilvl w:val="0"/>
           <w:numId w:val="3"/>
         </w:numPr>
+        <w:jc w:val="both"/>
         <w:rPr>
           <w:rFonts w:ascii="Aptos" w:hAnsi="Aptos"/>
         </w:rPr>
@@ -997,6 +1019,7 @@
           <w:ilvl w:val="0"/>
           <w:numId w:val="3"/>
         </w:numPr>
+        <w:jc w:val="both"/>
         <w:rPr>
           <w:rFonts w:ascii="Aptos" w:hAnsi="Aptos"/>
         </w:rPr>
@@ -1024,6 +1047,7 @@
           <w:ilvl w:val="0"/>
           <w:numId w:val="3"/>
         </w:numPr>
+        <w:jc w:val="both"/>
         <w:rPr>
           <w:rFonts w:ascii="Aptos" w:hAnsi="Aptos"/>
         </w:rPr>
@@ -1047,6 +1071,7 @@
     </w:p>
     <w:p>
       <w:pPr>
+        <w:jc w:val="both"/>
         <w:rPr>
           <w:rFonts w:ascii="Aptos" w:hAnsi="Aptos"/>
         </w:rPr>
@@ -1060,6 +1085,7 @@
     </w:p>
     <w:p>
       <w:pPr>
+        <w:jc w:val="both"/>
         <w:rPr>
           <w:rFonts w:ascii="Aptos" w:hAnsi="Aptos"/>
         </w:rPr>
@@ -1069,13 +1095,14 @@
           <w:rFonts w:ascii="Aptos" w:hAnsi="Aptos"/>
         </w:rPr>
         <w:pict w14:anchorId="2E57F7FD">
-          <v:rect id="_x0000_i1181" style="width:0;height:1.5pt" o:hralign="center" o:hrstd="t" o:hr="t" fillcolor="#a0a0a0" stroked="f"/>
+          <v:rect id="_x0000_i1028" style="width:0;height:1.5pt" o:hralign="center" o:hrstd="t" o:hr="t" fillcolor="#a0a0a0" stroked="f"/>
         </w:pict>
       </w:r>
     </w:p>
     <w:p>
       <w:pPr>
         <w:pStyle w:val="Heading2"/>
+        <w:jc w:val="both"/>
         <w:rPr>
           <w:rFonts w:ascii="Aptos" w:hAnsi="Aptos"/>
         </w:rPr>
@@ -1090,6 +1117,7 @@
     <w:p>
       <w:pPr>
         <w:pStyle w:val="Heading3"/>
+        <w:jc w:val="both"/>
       </w:pPr>
       <w:r>
         <w:t>5.1 Ingestion Pipeline</w:t>
@@ -1101,6 +1129,7 @@
           <w:ilvl w:val="0"/>
           <w:numId w:val="4"/>
         </w:numPr>
+        <w:jc w:val="both"/>
         <w:rPr>
           <w:rFonts w:ascii="Aptos" w:hAnsi="Aptos"/>
         </w:rPr>
@@ -1132,6 +1161,7 @@
           <w:ilvl w:val="0"/>
           <w:numId w:val="4"/>
         </w:numPr>
+        <w:jc w:val="both"/>
         <w:rPr>
           <w:rFonts w:ascii="Aptos" w:hAnsi="Aptos"/>
         </w:rPr>
@@ -1149,6 +1179,7 @@
           <w:ilvl w:val="0"/>
           <w:numId w:val="4"/>
         </w:numPr>
+        <w:jc w:val="both"/>
         <w:rPr>
           <w:rFonts w:ascii="Aptos" w:hAnsi="Aptos"/>
         </w:rPr>
@@ -1175,6 +1206,7 @@
     <w:p>
       <w:pPr>
         <w:pStyle w:val="Heading3"/>
+        <w:jc w:val="both"/>
       </w:pPr>
       <w:r>
         <w:t>5.2 Transformation Logic</w:t>
@@ -1186,6 +1218,7 @@
           <w:ilvl w:val="0"/>
           <w:numId w:val="5"/>
         </w:numPr>
+        <w:jc w:val="both"/>
         <w:rPr>
           <w:rFonts w:ascii="Aptos" w:hAnsi="Aptos"/>
         </w:rPr>
@@ -1203,6 +1236,7 @@
           <w:ilvl w:val="0"/>
           <w:numId w:val="5"/>
         </w:numPr>
+        <w:jc w:val="both"/>
         <w:rPr>
           <w:rFonts w:ascii="Aptos" w:hAnsi="Aptos"/>
         </w:rPr>
@@ -1220,6 +1254,7 @@
           <w:ilvl w:val="0"/>
           <w:numId w:val="5"/>
         </w:numPr>
+        <w:jc w:val="both"/>
         <w:rPr>
           <w:rFonts w:ascii="Aptos" w:hAnsi="Aptos"/>
         </w:rPr>
@@ -1251,6 +1286,7 @@
           <w:ilvl w:val="0"/>
           <w:numId w:val="5"/>
         </w:numPr>
+        <w:jc w:val="both"/>
         <w:rPr>
           <w:rFonts w:ascii="Aptos" w:hAnsi="Aptos"/>
         </w:rPr>
@@ -1264,6 +1300,7 @@
     </w:p>
     <w:p>
       <w:pPr>
+        <w:jc w:val="both"/>
         <w:rPr>
           <w:rFonts w:ascii="Aptos" w:hAnsi="Aptos"/>
         </w:rPr>
@@ -1278,6 +1315,7 @@
     <w:p>
       <w:pPr>
         <w:pStyle w:val="Heading3"/>
+        <w:jc w:val="both"/>
       </w:pPr>
       <w:r>
         <w:t>5.3 Gold Layer Outputs</w:t>
@@ -1289,6 +1327,7 @@
           <w:ilvl w:val="0"/>
           <w:numId w:val="6"/>
         </w:numPr>
+        <w:jc w:val="both"/>
         <w:rPr>
           <w:rFonts w:ascii="Aptos" w:hAnsi="Aptos"/>
         </w:rPr>
@@ -1314,6 +1353,7 @@
           <w:ilvl w:val="0"/>
           <w:numId w:val="6"/>
         </w:numPr>
+        <w:jc w:val="both"/>
         <w:rPr>
           <w:rFonts w:ascii="Aptos" w:hAnsi="Aptos"/>
         </w:rPr>
@@ -1375,6 +1415,7 @@
           <w:ilvl w:val="0"/>
           <w:numId w:val="6"/>
         </w:numPr>
+        <w:jc w:val="both"/>
         <w:rPr>
           <w:rFonts w:ascii="Aptos" w:hAnsi="Aptos"/>
         </w:rPr>
@@ -1400,6 +1441,7 @@
           <w:ilvl w:val="0"/>
           <w:numId w:val="6"/>
         </w:numPr>
+        <w:jc w:val="both"/>
         <w:rPr>
           <w:rFonts w:ascii="Aptos" w:hAnsi="Aptos"/>
         </w:rPr>
@@ -1421,48 +1463,55 @@
     </w:p>
     <w:p>
       <w:pPr>
-        <w:rPr>
-          <w:rFonts w:ascii="Aptos" w:hAnsi="Aptos"/>
-        </w:rPr>
-      </w:pPr>
-    </w:p>
-    <w:p>
-      <w:pPr>
-        <w:rPr>
-          <w:rFonts w:ascii="Aptos" w:hAnsi="Aptos"/>
-        </w:rPr>
-      </w:pPr>
-    </w:p>
-    <w:p>
-      <w:pPr>
-        <w:rPr>
-          <w:rFonts w:ascii="Aptos" w:hAnsi="Aptos"/>
-        </w:rPr>
-      </w:pPr>
-    </w:p>
-    <w:p>
-      <w:pPr>
-        <w:rPr>
-          <w:rFonts w:ascii="Aptos" w:hAnsi="Aptos"/>
-        </w:rPr>
-      </w:pPr>
-    </w:p>
-    <w:p>
-      <w:pPr>
-        <w:rPr>
-          <w:rFonts w:ascii="Aptos" w:hAnsi="Aptos"/>
-        </w:rPr>
-      </w:pPr>
-    </w:p>
-    <w:p>
-      <w:pPr>
-        <w:rPr>
-          <w:rFonts w:ascii="Aptos" w:hAnsi="Aptos"/>
-        </w:rPr>
-      </w:pPr>
-      <w:r>
-        <w:rPr>
-          <w:rFonts w:ascii="Aptos" w:hAnsi="Aptos"/>
+        <w:jc w:val="both"/>
+        <w:rPr>
+          <w:rFonts w:ascii="Aptos" w:hAnsi="Aptos"/>
+        </w:rPr>
+      </w:pPr>
+    </w:p>
+    <w:p>
+      <w:pPr>
+        <w:jc w:val="both"/>
+        <w:rPr>
+          <w:rFonts w:ascii="Aptos" w:hAnsi="Aptos"/>
+        </w:rPr>
+      </w:pPr>
+    </w:p>
+    <w:p>
+      <w:pPr>
+        <w:jc w:val="both"/>
+        <w:rPr>
+          <w:rFonts w:ascii="Aptos" w:hAnsi="Aptos"/>
+        </w:rPr>
+      </w:pPr>
+    </w:p>
+    <w:p>
+      <w:pPr>
+        <w:jc w:val="both"/>
+        <w:rPr>
+          <w:rFonts w:ascii="Aptos" w:hAnsi="Aptos"/>
+        </w:rPr>
+      </w:pPr>
+    </w:p>
+    <w:p>
+      <w:pPr>
+        <w:jc w:val="both"/>
+        <w:rPr>
+          <w:rFonts w:ascii="Aptos" w:hAnsi="Aptos"/>
+        </w:rPr>
+      </w:pPr>
+    </w:p>
+    <w:p>
+      <w:pPr>
+        <w:jc w:val="both"/>
+        <w:rPr>
+          <w:rFonts w:ascii="Aptos" w:hAnsi="Aptos"/>
+        </w:rPr>
+      </w:pPr>
+      <w:r>
+        <w:rPr>
+          <w:rFonts w:ascii="Aptos" w:hAnsi="Aptos"/>
+          <w:noProof/>
         </w:rPr>
         <w:lastRenderedPageBreak/>
         <w:drawing>
@@ -1504,6 +1553,7 @@
     </w:p>
     <w:p>
       <w:pPr>
+        <w:jc w:val="both"/>
         <w:rPr>
           <w:rFonts w:ascii="Aptos" w:hAnsi="Aptos"/>
         </w:rPr>
@@ -1570,6 +1620,7 @@
     </w:p>
     <w:p>
       <w:pPr>
+        <w:jc w:val="both"/>
         <w:rPr>
           <w:rFonts w:ascii="Aptos" w:hAnsi="Aptos"/>
         </w:rPr>
@@ -1579,68 +1630,77 @@
           <w:rFonts w:ascii="Aptos" w:hAnsi="Aptos"/>
         </w:rPr>
         <w:pict w14:anchorId="7FD1760E">
-          <v:rect id="_x0000_i1182" style="width:0;height:1.5pt" o:hralign="center" o:hrstd="t" o:hr="t" fillcolor="#a0a0a0" stroked="f"/>
+          <v:rect id="_x0000_i1029" style="width:0;height:1.5pt" o:hralign="center" o:hrstd="t" o:hr="t" fillcolor="#a0a0a0" stroked="f"/>
         </w:pict>
       </w:r>
     </w:p>
     <w:p>
       <w:pPr>
-        <w:rPr>
-          <w:rFonts w:ascii="Aptos" w:hAnsi="Aptos"/>
-        </w:rPr>
-      </w:pPr>
-    </w:p>
-    <w:p>
-      <w:pPr>
-        <w:rPr>
-          <w:rFonts w:ascii="Aptos" w:hAnsi="Aptos"/>
-        </w:rPr>
-      </w:pPr>
-    </w:p>
-    <w:p>
-      <w:pPr>
-        <w:rPr>
-          <w:rFonts w:ascii="Aptos" w:hAnsi="Aptos"/>
-        </w:rPr>
-      </w:pPr>
-    </w:p>
-    <w:p>
-      <w:pPr>
-        <w:rPr>
-          <w:rFonts w:ascii="Aptos" w:hAnsi="Aptos"/>
-        </w:rPr>
-      </w:pPr>
-    </w:p>
-    <w:p>
-      <w:pPr>
-        <w:rPr>
-          <w:rFonts w:ascii="Aptos" w:hAnsi="Aptos"/>
-        </w:rPr>
-      </w:pPr>
-    </w:p>
-    <w:p>
-      <w:pPr>
-        <w:rPr>
-          <w:rFonts w:ascii="Aptos" w:hAnsi="Aptos"/>
-        </w:rPr>
-      </w:pPr>
-    </w:p>
-    <w:p>
-      <w:pPr>
-        <w:rPr>
-          <w:rFonts w:ascii="Aptos" w:hAnsi="Aptos"/>
-        </w:rPr>
-      </w:pPr>
-    </w:p>
-    <w:p>
-      <w:pPr>
-        <w:rPr>
-          <w:rFonts w:ascii="Aptos" w:hAnsi="Aptos"/>
-        </w:rPr>
-      </w:pPr>
-    </w:p>
-    <w:p>
-      <w:pPr>
+        <w:jc w:val="both"/>
+        <w:rPr>
+          <w:rFonts w:ascii="Aptos" w:hAnsi="Aptos"/>
+        </w:rPr>
+      </w:pPr>
+    </w:p>
+    <w:p>
+      <w:pPr>
+        <w:jc w:val="both"/>
+        <w:rPr>
+          <w:rFonts w:ascii="Aptos" w:hAnsi="Aptos"/>
+        </w:rPr>
+      </w:pPr>
+    </w:p>
+    <w:p>
+      <w:pPr>
+        <w:jc w:val="both"/>
+        <w:rPr>
+          <w:rFonts w:ascii="Aptos" w:hAnsi="Aptos"/>
+        </w:rPr>
+      </w:pPr>
+    </w:p>
+    <w:p>
+      <w:pPr>
+        <w:jc w:val="both"/>
+        <w:rPr>
+          <w:rFonts w:ascii="Aptos" w:hAnsi="Aptos"/>
+        </w:rPr>
+      </w:pPr>
+    </w:p>
+    <w:p>
+      <w:pPr>
+        <w:jc w:val="both"/>
+        <w:rPr>
+          <w:rFonts w:ascii="Aptos" w:hAnsi="Aptos"/>
+        </w:rPr>
+      </w:pPr>
+    </w:p>
+    <w:p>
+      <w:pPr>
+        <w:jc w:val="both"/>
+        <w:rPr>
+          <w:rFonts w:ascii="Aptos" w:hAnsi="Aptos"/>
+        </w:rPr>
+      </w:pPr>
+    </w:p>
+    <w:p>
+      <w:pPr>
+        <w:jc w:val="both"/>
+        <w:rPr>
+          <w:rFonts w:ascii="Aptos" w:hAnsi="Aptos"/>
+        </w:rPr>
+      </w:pPr>
+    </w:p>
+    <w:p>
+      <w:pPr>
+        <w:jc w:val="both"/>
+        <w:rPr>
+          <w:rFonts w:ascii="Aptos" w:hAnsi="Aptos"/>
+        </w:rPr>
+      </w:pPr>
+    </w:p>
+    <w:p>
+      <w:pPr>
+        <w:jc w:val="both"/>
         <w:rPr>
           <w:rFonts w:ascii="Aptos" w:hAnsi="Aptos"/>
         </w:rPr>
@@ -1649,6 +1709,7 @@
     <w:p>
       <w:pPr>
         <w:pStyle w:val="Heading2"/>
+        <w:jc w:val="both"/>
         <w:rPr>
           <w:rFonts w:ascii="Aptos" w:hAnsi="Aptos"/>
         </w:rPr>
@@ -1675,6 +1736,7 @@
     </w:p>
     <w:p>
       <w:pPr>
+        <w:jc w:val="both"/>
         <w:rPr>
           <w:rFonts w:ascii="Aptos" w:hAnsi="Aptos"/>
         </w:rPr>
@@ -1688,6 +1750,7 @@
     </w:p>
     <w:p>
       <w:pPr>
+        <w:jc w:val="both"/>
         <w:rPr>
           <w:rFonts w:ascii="Aptos" w:hAnsi="Aptos"/>
         </w:rPr>
@@ -1697,13 +1760,14 @@
           <w:rFonts w:ascii="Aptos" w:hAnsi="Aptos"/>
         </w:rPr>
         <w:pict w14:anchorId="21AAEC6D">
-          <v:rect id="_x0000_i1183" style="width:0;height:1.5pt" o:hralign="center" o:hrstd="t" o:hr="t" fillcolor="#a0a0a0" stroked="f"/>
+          <v:rect id="_x0000_i1030" style="width:0;height:1.5pt" o:hralign="center" o:hrstd="t" o:hr="t" fillcolor="#a0a0a0" stroked="f"/>
         </w:pict>
       </w:r>
     </w:p>
     <w:p>
       <w:pPr>
         <w:pStyle w:val="Heading3"/>
+        <w:jc w:val="both"/>
       </w:pPr>
       <w:r>
         <w:t>6.1 Content Overview Dashboard</w:t>
@@ -1711,6 +1775,7 @@
     </w:p>
     <w:p>
       <w:pPr>
+        <w:jc w:val="both"/>
         <w:rPr>
           <w:rFonts w:ascii="Aptos" w:hAnsi="Aptos"/>
           <w:b/>
@@ -1746,6 +1811,7 @@
     </w:p>
     <w:p>
       <w:pPr>
+        <w:jc w:val="both"/>
         <w:rPr>
           <w:rFonts w:ascii="Aptos" w:hAnsi="Aptos"/>
         </w:rPr>
@@ -1771,6 +1837,7 @@
           <w:ilvl w:val="0"/>
           <w:numId w:val="7"/>
         </w:numPr>
+        <w:jc w:val="both"/>
         <w:rPr>
           <w:rFonts w:ascii="Aptos" w:hAnsi="Aptos"/>
         </w:rPr>
@@ -1816,6 +1883,7 @@
           <w:ilvl w:val="0"/>
           <w:numId w:val="7"/>
         </w:numPr>
+        <w:jc w:val="both"/>
         <w:rPr>
           <w:rFonts w:ascii="Aptos" w:hAnsi="Aptos"/>
         </w:rPr>
@@ -1875,6 +1943,7 @@
           <w:ilvl w:val="0"/>
           <w:numId w:val="7"/>
         </w:numPr>
+        <w:jc w:val="both"/>
         <w:rPr>
           <w:rFonts w:ascii="Aptos" w:hAnsi="Aptos"/>
         </w:rPr>
@@ -1900,6 +1969,7 @@
           <w:ilvl w:val="0"/>
           <w:numId w:val="7"/>
         </w:numPr>
+        <w:jc w:val="both"/>
         <w:rPr>
           <w:rFonts w:ascii="Aptos" w:hAnsi="Aptos"/>
         </w:rPr>
@@ -1955,6 +2025,7 @@
     </w:p>
     <w:p>
       <w:pPr>
+        <w:jc w:val="both"/>
         <w:rPr>
           <w:rFonts w:ascii="Aptos" w:hAnsi="Aptos"/>
         </w:rPr>
@@ -1980,6 +2051,7 @@
           <w:ilvl w:val="0"/>
           <w:numId w:val="8"/>
         </w:numPr>
+        <w:jc w:val="both"/>
         <w:rPr>
           <w:rFonts w:ascii="Aptos" w:hAnsi="Aptos"/>
         </w:rPr>
@@ -1997,6 +2069,7 @@
           <w:ilvl w:val="0"/>
           <w:numId w:val="8"/>
         </w:numPr>
+        <w:jc w:val="both"/>
         <w:rPr>
           <w:rFonts w:ascii="Aptos" w:hAnsi="Aptos"/>
         </w:rPr>
@@ -2014,6 +2087,7 @@
           <w:ilvl w:val="0"/>
           <w:numId w:val="8"/>
         </w:numPr>
+        <w:jc w:val="both"/>
         <w:rPr>
           <w:rFonts w:ascii="Aptos" w:hAnsi="Aptos"/>
         </w:rPr>
@@ -2027,20 +2101,23 @@
     </w:p>
     <w:p>
       <w:pPr>
-        <w:rPr>
-          <w:rFonts w:ascii="Aptos" w:hAnsi="Aptos"/>
-        </w:rPr>
-      </w:pPr>
-    </w:p>
-    <w:p>
-      <w:pPr>
-        <w:rPr>
-          <w:rFonts w:ascii="Aptos" w:hAnsi="Aptos"/>
-        </w:rPr>
-      </w:pPr>
-      <w:r>
-        <w:rPr>
-          <w:rFonts w:ascii="Aptos" w:hAnsi="Aptos"/>
+        <w:jc w:val="both"/>
+        <w:rPr>
+          <w:rFonts w:ascii="Aptos" w:hAnsi="Aptos"/>
+        </w:rPr>
+      </w:pPr>
+    </w:p>
+    <w:p>
+      <w:pPr>
+        <w:jc w:val="both"/>
+        <w:rPr>
+          <w:rFonts w:ascii="Aptos" w:hAnsi="Aptos"/>
+        </w:rPr>
+      </w:pPr>
+      <w:r>
+        <w:rPr>
+          <w:rFonts w:ascii="Aptos" w:hAnsi="Aptos"/>
+          <w:noProof/>
         </w:rPr>
         <w:drawing>
           <wp:inline distT="0" distB="0" distL="0" distR="0" wp14:anchorId="35C5E203" wp14:editId="3D516686">
@@ -2081,27 +2158,31 @@
     </w:p>
     <w:p>
       <w:pPr>
-        <w:rPr>
-          <w:rFonts w:ascii="Aptos" w:hAnsi="Aptos"/>
-        </w:rPr>
-      </w:pPr>
-    </w:p>
-    <w:p>
-      <w:pPr>
-        <w:rPr>
-          <w:rFonts w:ascii="Aptos" w:hAnsi="Aptos"/>
-        </w:rPr>
-      </w:pPr>
-    </w:p>
-    <w:p>
-      <w:pPr>
-        <w:rPr>
-          <w:rFonts w:ascii="Aptos" w:hAnsi="Aptos"/>
-        </w:rPr>
-      </w:pPr>
-    </w:p>
-    <w:p>
-      <w:pPr>
+        <w:jc w:val="both"/>
+        <w:rPr>
+          <w:rFonts w:ascii="Aptos" w:hAnsi="Aptos"/>
+        </w:rPr>
+      </w:pPr>
+    </w:p>
+    <w:p>
+      <w:pPr>
+        <w:jc w:val="both"/>
+        <w:rPr>
+          <w:rFonts w:ascii="Aptos" w:hAnsi="Aptos"/>
+        </w:rPr>
+      </w:pPr>
+    </w:p>
+    <w:p>
+      <w:pPr>
+        <w:jc w:val="both"/>
+        <w:rPr>
+          <w:rFonts w:ascii="Aptos" w:hAnsi="Aptos"/>
+        </w:rPr>
+      </w:pPr>
+    </w:p>
+    <w:p>
+      <w:pPr>
+        <w:jc w:val="both"/>
         <w:rPr>
           <w:rFonts w:ascii="Aptos" w:hAnsi="Aptos"/>
         </w:rPr>
@@ -2110,6 +2191,7 @@
     <w:p>
       <w:pPr>
         <w:pStyle w:val="Heading3"/>
+        <w:jc w:val="both"/>
       </w:pPr>
       <w:r>
         <w:lastRenderedPageBreak/>
@@ -2118,6 +2200,7 @@
     </w:p>
     <w:p>
       <w:pPr>
+        <w:jc w:val="both"/>
         <w:rPr>
           <w:rFonts w:ascii="Aptos" w:hAnsi="Aptos"/>
           <w:b/>
@@ -2135,6 +2218,7 @@
     </w:p>
     <w:p>
       <w:pPr>
+        <w:jc w:val="both"/>
         <w:rPr>
           <w:rFonts w:ascii="Aptos" w:hAnsi="Aptos"/>
         </w:rPr>
@@ -2160,6 +2244,7 @@
           <w:ilvl w:val="0"/>
           <w:numId w:val="9"/>
         </w:numPr>
+        <w:jc w:val="both"/>
         <w:rPr>
           <w:rFonts w:ascii="Aptos" w:hAnsi="Aptos"/>
         </w:rPr>
@@ -2219,6 +2304,7 @@
           <w:ilvl w:val="0"/>
           <w:numId w:val="9"/>
         </w:numPr>
+        <w:jc w:val="both"/>
         <w:rPr>
           <w:rFonts w:ascii="Aptos" w:hAnsi="Aptos"/>
         </w:rPr>
@@ -2278,6 +2364,7 @@
           <w:ilvl w:val="0"/>
           <w:numId w:val="9"/>
         </w:numPr>
+        <w:jc w:val="both"/>
         <w:rPr>
           <w:rFonts w:ascii="Aptos" w:hAnsi="Aptos"/>
         </w:rPr>
@@ -2337,6 +2424,7 @@
           <w:ilvl w:val="0"/>
           <w:numId w:val="9"/>
         </w:numPr>
+        <w:jc w:val="both"/>
         <w:rPr>
           <w:rFonts w:ascii="Aptos" w:hAnsi="Aptos"/>
         </w:rPr>
@@ -2350,6 +2438,7 @@
     </w:p>
     <w:p>
       <w:pPr>
+        <w:jc w:val="both"/>
         <w:rPr>
           <w:rFonts w:ascii="Aptos" w:hAnsi="Aptos"/>
         </w:rPr>
@@ -2375,6 +2464,7 @@
           <w:ilvl w:val="0"/>
           <w:numId w:val="10"/>
         </w:numPr>
+        <w:jc w:val="both"/>
         <w:rPr>
           <w:rFonts w:ascii="Aptos" w:hAnsi="Aptos"/>
         </w:rPr>
@@ -2392,6 +2482,7 @@
           <w:ilvl w:val="0"/>
           <w:numId w:val="10"/>
         </w:numPr>
+        <w:jc w:val="both"/>
         <w:rPr>
           <w:rFonts w:ascii="Aptos" w:hAnsi="Aptos"/>
         </w:rPr>
@@ -2409,6 +2500,7 @@
           <w:ilvl w:val="0"/>
           <w:numId w:val="10"/>
         </w:numPr>
+        <w:jc w:val="both"/>
         <w:rPr>
           <w:rFonts w:ascii="Aptos" w:hAnsi="Aptos"/>
         </w:rPr>
@@ -2422,13 +2514,15 @@
     </w:p>
     <w:p>
       <w:pPr>
-        <w:rPr>
-          <w:rFonts w:ascii="Aptos" w:hAnsi="Aptos"/>
-        </w:rPr>
-      </w:pPr>
-      <w:r>
-        <w:rPr>
-          <w:rFonts w:ascii="Aptos" w:hAnsi="Aptos"/>
+        <w:jc w:val="both"/>
+        <w:rPr>
+          <w:rFonts w:ascii="Aptos" w:hAnsi="Aptos"/>
+        </w:rPr>
+      </w:pPr>
+      <w:r>
+        <w:rPr>
+          <w:rFonts w:ascii="Aptos" w:hAnsi="Aptos"/>
+          <w:noProof/>
         </w:rPr>
         <w:drawing>
           <wp:inline distT="0" distB="0" distL="0" distR="0" wp14:anchorId="30ACFFE1" wp14:editId="04936984">
@@ -2469,55 +2563,63 @@
     </w:p>
     <w:p>
       <w:pPr>
-        <w:rPr>
-          <w:rFonts w:ascii="Aptos" w:hAnsi="Aptos"/>
-        </w:rPr>
-      </w:pPr>
-    </w:p>
-    <w:p>
-      <w:pPr>
-        <w:rPr>
-          <w:rFonts w:ascii="Aptos" w:hAnsi="Aptos"/>
-        </w:rPr>
-      </w:pPr>
-    </w:p>
-    <w:p>
-      <w:pPr>
-        <w:rPr>
-          <w:rFonts w:ascii="Aptos" w:hAnsi="Aptos"/>
-        </w:rPr>
-      </w:pPr>
-    </w:p>
-    <w:p>
-      <w:pPr>
-        <w:rPr>
-          <w:rFonts w:ascii="Aptos" w:hAnsi="Aptos"/>
-        </w:rPr>
-      </w:pPr>
-    </w:p>
-    <w:p>
-      <w:pPr>
-        <w:rPr>
-          <w:rFonts w:ascii="Aptos" w:hAnsi="Aptos"/>
-        </w:rPr>
-      </w:pPr>
-    </w:p>
-    <w:p>
-      <w:pPr>
-        <w:rPr>
-          <w:rFonts w:ascii="Aptos" w:hAnsi="Aptos"/>
-        </w:rPr>
-      </w:pPr>
-    </w:p>
-    <w:p>
-      <w:pPr>
-        <w:rPr>
-          <w:rFonts w:ascii="Aptos" w:hAnsi="Aptos"/>
-        </w:rPr>
-      </w:pPr>
-    </w:p>
-    <w:p>
-      <w:pPr>
+        <w:jc w:val="both"/>
+        <w:rPr>
+          <w:rFonts w:ascii="Aptos" w:hAnsi="Aptos"/>
+        </w:rPr>
+      </w:pPr>
+    </w:p>
+    <w:p>
+      <w:pPr>
+        <w:jc w:val="both"/>
+        <w:rPr>
+          <w:rFonts w:ascii="Aptos" w:hAnsi="Aptos"/>
+        </w:rPr>
+      </w:pPr>
+    </w:p>
+    <w:p>
+      <w:pPr>
+        <w:jc w:val="both"/>
+        <w:rPr>
+          <w:rFonts w:ascii="Aptos" w:hAnsi="Aptos"/>
+        </w:rPr>
+      </w:pPr>
+    </w:p>
+    <w:p>
+      <w:pPr>
+        <w:jc w:val="both"/>
+        <w:rPr>
+          <w:rFonts w:ascii="Aptos" w:hAnsi="Aptos"/>
+        </w:rPr>
+      </w:pPr>
+    </w:p>
+    <w:p>
+      <w:pPr>
+        <w:jc w:val="both"/>
+        <w:rPr>
+          <w:rFonts w:ascii="Aptos" w:hAnsi="Aptos"/>
+        </w:rPr>
+      </w:pPr>
+    </w:p>
+    <w:p>
+      <w:pPr>
+        <w:jc w:val="both"/>
+        <w:rPr>
+          <w:rFonts w:ascii="Aptos" w:hAnsi="Aptos"/>
+        </w:rPr>
+      </w:pPr>
+    </w:p>
+    <w:p>
+      <w:pPr>
+        <w:jc w:val="both"/>
+        <w:rPr>
+          <w:rFonts w:ascii="Aptos" w:hAnsi="Aptos"/>
+        </w:rPr>
+      </w:pPr>
+    </w:p>
+    <w:p>
+      <w:pPr>
+        <w:jc w:val="both"/>
         <w:rPr>
           <w:rFonts w:ascii="Aptos" w:hAnsi="Aptos"/>
         </w:rPr>
@@ -2526,6 +2628,7 @@
     <w:p>
       <w:pPr>
         <w:pStyle w:val="Heading3"/>
+        <w:jc w:val="both"/>
       </w:pPr>
       <w:r>
         <w:lastRenderedPageBreak/>
@@ -2534,6 +2637,7 @@
     </w:p>
     <w:p>
       <w:pPr>
+        <w:jc w:val="both"/>
         <w:rPr>
           <w:rFonts w:ascii="Aptos" w:hAnsi="Aptos"/>
           <w:b/>
@@ -2551,6 +2655,7 @@
     </w:p>
     <w:p>
       <w:pPr>
+        <w:jc w:val="both"/>
         <w:rPr>
           <w:rFonts w:ascii="Aptos" w:hAnsi="Aptos"/>
         </w:rPr>
@@ -2576,6 +2681,7 @@
           <w:ilvl w:val="0"/>
           <w:numId w:val="11"/>
         </w:numPr>
+        <w:jc w:val="both"/>
         <w:rPr>
           <w:rFonts w:ascii="Aptos" w:hAnsi="Aptos"/>
         </w:rPr>
@@ -2609,6 +2715,7 @@
           <w:ilvl w:val="0"/>
           <w:numId w:val="11"/>
         </w:numPr>
+        <w:jc w:val="both"/>
         <w:rPr>
           <w:rFonts w:ascii="Aptos" w:hAnsi="Aptos"/>
         </w:rPr>
@@ -2654,6 +2761,7 @@
           <w:ilvl w:val="0"/>
           <w:numId w:val="11"/>
         </w:numPr>
+        <w:jc w:val="both"/>
         <w:rPr>
           <w:rFonts w:ascii="Aptos" w:hAnsi="Aptos"/>
         </w:rPr>
@@ -2671,6 +2779,7 @@
           <w:ilvl w:val="0"/>
           <w:numId w:val="11"/>
         </w:numPr>
+        <w:jc w:val="both"/>
         <w:rPr>
           <w:rFonts w:ascii="Aptos" w:hAnsi="Aptos"/>
         </w:rPr>
@@ -2688,6 +2797,7 @@
           <w:ilvl w:val="0"/>
           <w:numId w:val="11"/>
         </w:numPr>
+        <w:jc w:val="both"/>
         <w:rPr>
           <w:rFonts w:ascii="Aptos" w:hAnsi="Aptos"/>
         </w:rPr>
@@ -2701,6 +2811,7 @@
     </w:p>
     <w:p>
       <w:pPr>
+        <w:jc w:val="both"/>
         <w:rPr>
           <w:rFonts w:ascii="Aptos" w:hAnsi="Aptos"/>
         </w:rPr>
@@ -2726,6 +2837,7 @@
           <w:ilvl w:val="0"/>
           <w:numId w:val="12"/>
         </w:numPr>
+        <w:jc w:val="both"/>
         <w:rPr>
           <w:rFonts w:ascii="Aptos" w:hAnsi="Aptos"/>
         </w:rPr>
@@ -2743,6 +2855,7 @@
           <w:ilvl w:val="0"/>
           <w:numId w:val="12"/>
         </w:numPr>
+        <w:jc w:val="both"/>
         <w:rPr>
           <w:rFonts w:ascii="Aptos" w:hAnsi="Aptos"/>
         </w:rPr>
@@ -2760,6 +2873,7 @@
           <w:ilvl w:val="0"/>
           <w:numId w:val="12"/>
         </w:numPr>
+        <w:jc w:val="both"/>
         <w:rPr>
           <w:rFonts w:ascii="Aptos" w:hAnsi="Aptos"/>
         </w:rPr>
@@ -2773,20 +2887,23 @@
     </w:p>
     <w:p>
       <w:pPr>
-        <w:rPr>
-          <w:rFonts w:ascii="Aptos" w:hAnsi="Aptos"/>
-        </w:rPr>
-      </w:pPr>
-    </w:p>
-    <w:p>
-      <w:pPr>
-        <w:rPr>
-          <w:rFonts w:ascii="Aptos" w:hAnsi="Aptos"/>
-        </w:rPr>
-      </w:pPr>
-      <w:r>
-        <w:rPr>
-          <w:rFonts w:ascii="Aptos" w:hAnsi="Aptos"/>
+        <w:jc w:val="both"/>
+        <w:rPr>
+          <w:rFonts w:ascii="Aptos" w:hAnsi="Aptos"/>
+        </w:rPr>
+      </w:pPr>
+    </w:p>
+    <w:p>
+      <w:pPr>
+        <w:jc w:val="both"/>
+        <w:rPr>
+          <w:rFonts w:ascii="Aptos" w:hAnsi="Aptos"/>
+        </w:rPr>
+      </w:pPr>
+      <w:r>
+        <w:rPr>
+          <w:rFonts w:ascii="Aptos" w:hAnsi="Aptos"/>
+          <w:noProof/>
         </w:rPr>
         <w:drawing>
           <wp:inline distT="0" distB="0" distL="0" distR="0" wp14:anchorId="29C3F33D" wp14:editId="21D9A37C">
@@ -2827,111 +2944,47 @@
     </w:p>
     <w:p>
       <w:pPr>
-        <w:rPr>
-          <w:rFonts w:ascii="Aptos" w:hAnsi="Aptos"/>
-        </w:rPr>
-      </w:pPr>
-    </w:p>
-    <w:p>
-      <w:pPr>
-        <w:rPr>
-          <w:rFonts w:ascii="Aptos" w:hAnsi="Aptos"/>
-        </w:rPr>
-      </w:pPr>
-    </w:p>
-    <w:p>
-      <w:pPr>
-        <w:rPr>
-          <w:rFonts w:ascii="Aptos" w:hAnsi="Aptos"/>
-        </w:rPr>
-      </w:pPr>
-    </w:p>
-    <w:p>
-      <w:pPr>
-        <w:rPr>
-          <w:rFonts w:ascii="Aptos" w:hAnsi="Aptos"/>
-        </w:rPr>
-      </w:pPr>
-    </w:p>
-    <w:p>
-      <w:pPr>
-        <w:rPr>
-          <w:rFonts w:ascii="Aptos" w:hAnsi="Aptos"/>
-        </w:rPr>
-      </w:pPr>
-    </w:p>
-    <w:p>
-      <w:pPr>
-        <w:rPr>
-          <w:rFonts w:ascii="Aptos" w:hAnsi="Aptos"/>
-        </w:rPr>
-      </w:pPr>
-    </w:p>
-    <w:p>
-      <w:pPr>
-        <w:rPr>
-          <w:rFonts w:ascii="Aptos" w:hAnsi="Aptos"/>
-        </w:rPr>
-      </w:pPr>
-    </w:p>
-    <w:p>
-      <w:pPr>
-        <w:rPr>
-          <w:rFonts w:ascii="Aptos" w:hAnsi="Aptos"/>
-        </w:rPr>
-      </w:pPr>
-    </w:p>
-    <w:p>
-      <w:pPr>
-        <w:rPr>
-          <w:rFonts w:ascii="Aptos" w:hAnsi="Aptos"/>
-        </w:rPr>
-      </w:pPr>
-    </w:p>
-    <w:p>
-      <w:pPr>
-        <w:rPr>
-          <w:rFonts w:ascii="Aptos" w:hAnsi="Aptos"/>
-        </w:rPr>
-      </w:pPr>
-    </w:p>
-    <w:p>
-      <w:pPr>
-        <w:rPr>
-          <w:rFonts w:ascii="Aptos" w:hAnsi="Aptos"/>
-        </w:rPr>
-      </w:pPr>
-    </w:p>
-    <w:p>
-      <w:pPr>
-        <w:rPr>
-          <w:rFonts w:ascii="Aptos" w:hAnsi="Aptos"/>
-        </w:rPr>
-      </w:pPr>
-    </w:p>
-    <w:p>
-      <w:pPr>
-        <w:rPr>
-          <w:rFonts w:ascii="Aptos" w:hAnsi="Aptos"/>
-        </w:rPr>
-      </w:pPr>
-    </w:p>
-    <w:p>
-      <w:pPr>
-        <w:rPr>
-          <w:rFonts w:ascii="Aptos" w:hAnsi="Aptos"/>
-        </w:rPr>
-      </w:pPr>
-    </w:p>
-    <w:p>
-      <w:pPr>
-        <w:rPr>
-          <w:rFonts w:ascii="Aptos" w:hAnsi="Aptos"/>
-        </w:rPr>
-      </w:pPr>
-    </w:p>
-    <w:p>
-      <w:pPr>
+        <w:jc w:val="both"/>
+        <w:rPr>
+          <w:rFonts w:ascii="Aptos" w:hAnsi="Aptos"/>
+        </w:rPr>
+      </w:pPr>
+    </w:p>
+    <w:p>
+      <w:pPr>
+        <w:jc w:val="both"/>
+        <w:rPr>
+          <w:rFonts w:ascii="Aptos" w:hAnsi="Aptos"/>
+        </w:rPr>
+      </w:pPr>
+    </w:p>
+    <w:p>
+      <w:pPr>
+        <w:jc w:val="both"/>
+        <w:rPr>
+          <w:rFonts w:ascii="Aptos" w:hAnsi="Aptos"/>
+        </w:rPr>
+      </w:pPr>
+    </w:p>
+    <w:p>
+      <w:pPr>
+        <w:jc w:val="both"/>
+        <w:rPr>
+          <w:rFonts w:ascii="Aptos" w:hAnsi="Aptos"/>
+        </w:rPr>
+      </w:pPr>
+    </w:p>
+    <w:p>
+      <w:pPr>
+        <w:jc w:val="both"/>
+        <w:rPr>
+          <w:rFonts w:ascii="Aptos" w:hAnsi="Aptos"/>
+        </w:rPr>
+      </w:pPr>
+    </w:p>
+    <w:p>
+      <w:pPr>
+        <w:jc w:val="both"/>
         <w:rPr>
           <w:rFonts w:ascii="Aptos" w:hAnsi="Aptos"/>
         </w:rPr>
@@ -2940,19 +2993,22 @@
     <w:p>
       <w:pPr>
         <w:pStyle w:val="Heading2"/>
-        <w:rPr>
-          <w:rFonts w:ascii="Aptos" w:hAnsi="Aptos"/>
-        </w:rPr>
-      </w:pPr>
-      <w:r>
-        <w:rPr>
-          <w:rFonts w:ascii="Aptos" w:hAnsi="Aptos"/>
-        </w:rPr>
+        <w:jc w:val="both"/>
+        <w:rPr>
+          <w:rFonts w:ascii="Aptos" w:hAnsi="Aptos"/>
+        </w:rPr>
+      </w:pPr>
+      <w:r>
+        <w:rPr>
+          <w:rFonts w:ascii="Aptos" w:hAnsi="Aptos"/>
+        </w:rPr>
+        <w:lastRenderedPageBreak/>
         <w:t>7. Business Value Delivered</w:t>
       </w:r>
     </w:p>
     <w:p>
       <w:pPr>
+        <w:jc w:val="both"/>
         <w:rPr>
           <w:rFonts w:ascii="Aptos" w:hAnsi="Aptos"/>
           <w:b/>
@@ -2982,6 +3038,7 @@
           <w:ilvl w:val="0"/>
           <w:numId w:val="13"/>
         </w:numPr>
+        <w:jc w:val="both"/>
         <w:rPr>
           <w:rFonts w:ascii="Aptos" w:hAnsi="Aptos"/>
         </w:rPr>
@@ -3007,6 +3064,7 @@
           <w:ilvl w:val="0"/>
           <w:numId w:val="13"/>
         </w:numPr>
+        <w:jc w:val="both"/>
         <w:rPr>
           <w:rFonts w:ascii="Aptos" w:hAnsi="Aptos"/>
         </w:rPr>
@@ -3032,6 +3090,7 @@
           <w:ilvl w:val="0"/>
           <w:numId w:val="13"/>
         </w:numPr>
+        <w:jc w:val="both"/>
         <w:rPr>
           <w:rFonts w:ascii="Aptos" w:hAnsi="Aptos"/>
         </w:rPr>
@@ -3057,6 +3116,7 @@
           <w:ilvl w:val="0"/>
           <w:numId w:val="13"/>
         </w:numPr>
+        <w:jc w:val="both"/>
         <w:rPr>
           <w:rFonts w:ascii="Aptos" w:hAnsi="Aptos"/>
         </w:rPr>
@@ -3078,6 +3138,7 @@
     </w:p>
     <w:p>
       <w:pPr>
+        <w:jc w:val="both"/>
         <w:rPr>
           <w:rFonts w:ascii="Aptos" w:hAnsi="Aptos"/>
           <w:b/>
@@ -3107,6 +3168,7 @@
           <w:ilvl w:val="0"/>
           <w:numId w:val="14"/>
         </w:numPr>
+        <w:jc w:val="both"/>
         <w:rPr>
           <w:rFonts w:ascii="Aptos" w:hAnsi="Aptos"/>
         </w:rPr>
@@ -3132,6 +3194,7 @@
           <w:ilvl w:val="0"/>
           <w:numId w:val="14"/>
         </w:numPr>
+        <w:jc w:val="both"/>
         <w:rPr>
           <w:rFonts w:ascii="Aptos" w:hAnsi="Aptos"/>
         </w:rPr>
@@ -3157,6 +3220,7 @@
           <w:ilvl w:val="0"/>
           <w:numId w:val="14"/>
         </w:numPr>
+        <w:jc w:val="both"/>
         <w:rPr>
           <w:rFonts w:ascii="Aptos" w:hAnsi="Aptos"/>
         </w:rPr>
@@ -3182,6 +3246,7 @@
           <w:ilvl w:val="0"/>
           <w:numId w:val="14"/>
         </w:numPr>
+        <w:jc w:val="both"/>
         <w:rPr>
           <w:rFonts w:ascii="Aptos" w:hAnsi="Aptos"/>
         </w:rPr>
@@ -3203,6 +3268,7 @@
     </w:p>
     <w:p>
       <w:pPr>
+        <w:jc w:val="both"/>
         <w:rPr>
           <w:rFonts w:ascii="Aptos" w:hAnsi="Aptos"/>
         </w:rPr>
@@ -3212,13 +3278,14 @@
           <w:rFonts w:ascii="Aptos" w:hAnsi="Aptos"/>
         </w:rPr>
         <w:pict w14:anchorId="2A259C17">
-          <v:rect id="_x0000_i1187" style="width:0;height:1.5pt" o:hralign="center" o:hrstd="t" o:hr="t" fillcolor="#a0a0a0" stroked="f"/>
+          <v:rect id="_x0000_i1031" style="width:0;height:1.5pt" o:hralign="center" o:hrstd="t" o:hr="t" fillcolor="#a0a0a0" stroked="f"/>
         </w:pict>
       </w:r>
     </w:p>
     <w:p>
       <w:pPr>
         <w:pStyle w:val="Heading2"/>
+        <w:jc w:val="both"/>
         <w:rPr>
           <w:rFonts w:ascii="Aptos" w:hAnsi="Aptos"/>
         </w:rPr>
@@ -3236,6 +3303,7 @@
           <w:ilvl w:val="0"/>
           <w:numId w:val="15"/>
         </w:numPr>
+        <w:jc w:val="both"/>
         <w:rPr>
           <w:rFonts w:ascii="Aptos" w:hAnsi="Aptos"/>
         </w:rPr>
@@ -3261,6 +3329,7 @@
           <w:ilvl w:val="1"/>
           <w:numId w:val="15"/>
         </w:numPr>
+        <w:jc w:val="both"/>
         <w:rPr>
           <w:rFonts w:ascii="Aptos" w:hAnsi="Aptos"/>
         </w:rPr>
@@ -3278,6 +3347,7 @@
           <w:ilvl w:val="0"/>
           <w:numId w:val="15"/>
         </w:numPr>
+        <w:jc w:val="both"/>
         <w:rPr>
           <w:rFonts w:ascii="Aptos" w:hAnsi="Aptos"/>
         </w:rPr>
@@ -3303,6 +3373,7 @@
           <w:ilvl w:val="1"/>
           <w:numId w:val="15"/>
         </w:numPr>
+        <w:jc w:val="both"/>
         <w:rPr>
           <w:rFonts w:ascii="Aptos" w:hAnsi="Aptos"/>
         </w:rPr>
@@ -3320,6 +3391,7 @@
           <w:ilvl w:val="0"/>
           <w:numId w:val="15"/>
         </w:numPr>
+        <w:jc w:val="both"/>
         <w:rPr>
           <w:rFonts w:ascii="Aptos" w:hAnsi="Aptos"/>
         </w:rPr>
@@ -3345,6 +3417,7 @@
           <w:ilvl w:val="1"/>
           <w:numId w:val="15"/>
         </w:numPr>
+        <w:jc w:val="both"/>
         <w:rPr>
           <w:rFonts w:ascii="Aptos" w:hAnsi="Aptos"/>
         </w:rPr>
@@ -3362,6 +3435,7 @@
           <w:ilvl w:val="0"/>
           <w:numId w:val="15"/>
         </w:numPr>
+        <w:jc w:val="both"/>
         <w:rPr>
           <w:rFonts w:ascii="Aptos" w:hAnsi="Aptos"/>
         </w:rPr>
@@ -3387,6 +3461,7 @@
           <w:ilvl w:val="1"/>
           <w:numId w:val="15"/>
         </w:numPr>
+        <w:jc w:val="both"/>
         <w:rPr>
           <w:rFonts w:ascii="Aptos" w:hAnsi="Aptos"/>
         </w:rPr>
@@ -3404,6 +3479,7 @@
           <w:ilvl w:val="0"/>
           <w:numId w:val="15"/>
         </w:numPr>
+        <w:jc w:val="both"/>
         <w:rPr>
           <w:rFonts w:ascii="Aptos" w:hAnsi="Aptos"/>
         </w:rPr>
@@ -3414,7 +3490,6 @@
           <w:b/>
           <w:bCs/>
         </w:rPr>
-        <w:lastRenderedPageBreak/>
         <w:t>Dynamic Alerts</w:t>
       </w:r>
       <w:r>
@@ -3430,6 +3505,7 @@
           <w:ilvl w:val="1"/>
           <w:numId w:val="15"/>
         </w:numPr>
+        <w:jc w:val="both"/>
         <w:rPr>
           <w:rFonts w:ascii="Aptos" w:hAnsi="Aptos"/>
         </w:rPr>
@@ -3443,6 +3519,7 @@
     </w:p>
     <w:p>
       <w:pPr>
+        <w:jc w:val="both"/>
         <w:rPr>
           <w:rFonts w:ascii="Aptos" w:hAnsi="Aptos"/>
         </w:rPr>
@@ -3452,13 +3529,14 @@
           <w:rFonts w:ascii="Aptos" w:hAnsi="Aptos"/>
         </w:rPr>
         <w:pict w14:anchorId="7FE1E5AF">
-          <v:rect id="_x0000_i1188" style="width:0;height:1.5pt" o:hralign="center" o:hrstd="t" o:hr="t" fillcolor="#a0a0a0" stroked="f"/>
+          <v:rect id="_x0000_i1032" style="width:0;height:1.5pt" o:hralign="center" o:hrstd="t" o:hr="t" fillcolor="#a0a0a0" stroked="f"/>
         </w:pict>
       </w:r>
     </w:p>
     <w:p>
       <w:pPr>
         <w:pStyle w:val="Heading2"/>
+        <w:jc w:val="both"/>
         <w:rPr>
           <w:rFonts w:ascii="Aptos" w:hAnsi="Aptos"/>
         </w:rPr>
@@ -3472,6 +3550,7 @@
     </w:p>
     <w:p>
       <w:pPr>
+        <w:jc w:val="both"/>
         <w:rPr>
           <w:rFonts w:ascii="Aptos" w:hAnsi="Aptos"/>
         </w:rPr>
@@ -3485,6 +3564,7 @@
     </w:p>
     <w:p>
       <w:pPr>
+        <w:jc w:val="both"/>
         <w:rPr>
           <w:rFonts w:ascii="Aptos" w:hAnsi="Aptos"/>
         </w:rPr>
@@ -3498,21 +3578,24 @@
     </w:p>
     <w:p>
       <w:pPr>
-        <w:rPr>
-          <w:rFonts w:ascii="Aptos" w:hAnsi="Aptos"/>
-        </w:rPr>
-      </w:pPr>
-      <w:r>
-        <w:rPr>
-          <w:rFonts w:ascii="Aptos" w:hAnsi="Aptos"/>
-        </w:rPr>
+        <w:jc w:val="both"/>
+        <w:rPr>
+          <w:rFonts w:ascii="Aptos" w:hAnsi="Aptos"/>
+        </w:rPr>
+      </w:pPr>
+      <w:r>
+        <w:rPr>
+          <w:rFonts w:ascii="Aptos" w:hAnsi="Aptos"/>
+        </w:rPr>
+        <w:lastRenderedPageBreak/>
         <w:pict w14:anchorId="183567C8">
-          <v:rect id="_x0000_i1189" style="width:0;height:1.5pt" o:hralign="center" o:hrstd="t" o:hr="t" fillcolor="#a0a0a0" stroked="f"/>
+          <v:rect id="_x0000_i1033" style="width:0;height:1.5pt" o:hralign="center" o:hrstd="t" o:hr="t" fillcolor="#a0a0a0" stroked="f"/>
         </w:pict>
       </w:r>
     </w:p>
     <w:p>
       <w:pPr>
+        <w:jc w:val="both"/>
         <w:rPr>
           <w:rFonts w:ascii="Aptos" w:hAnsi="Aptos"/>
           <w:b/>
@@ -3559,6 +3642,7 @@
           <w:p>
             <w:pPr>
               <w:spacing w:after="160" w:line="259" w:lineRule="auto"/>
+              <w:jc w:val="both"/>
               <w:rPr>
                 <w:rFonts w:ascii="Aptos" w:hAnsi="Aptos"/>
               </w:rPr>
@@ -3579,6 +3663,7 @@
           <w:p>
             <w:pPr>
               <w:spacing w:after="160" w:line="259" w:lineRule="auto"/>
+              <w:jc w:val="both"/>
               <w:cnfStyle w:val="100000000000" w:firstRow="1" w:lastRow="0" w:firstColumn="0" w:lastColumn="0" w:oddVBand="0" w:evenVBand="0" w:oddHBand="0" w:evenHBand="0" w:firstRowFirstColumn="0" w:firstRowLastColumn="0" w:lastRowFirstColumn="0" w:lastRowLastColumn="0"/>
               <w:rPr>
                 <w:rFonts w:ascii="Aptos" w:hAnsi="Aptos"/>
@@ -3606,6 +3691,7 @@
           <w:p>
             <w:pPr>
               <w:spacing w:after="160" w:line="259" w:lineRule="auto"/>
+              <w:jc w:val="both"/>
               <w:rPr>
                 <w:rFonts w:ascii="Aptos" w:hAnsi="Aptos"/>
               </w:rPr>
@@ -3626,6 +3712,7 @@
           <w:p>
             <w:pPr>
               <w:spacing w:after="160" w:line="259" w:lineRule="auto"/>
+              <w:jc w:val="both"/>
               <w:cnfStyle w:val="000000100000" w:firstRow="0" w:lastRow="0" w:firstColumn="0" w:lastColumn="0" w:oddVBand="0" w:evenVBand="0" w:oddHBand="1" w:evenHBand="0" w:firstRowFirstColumn="0" w:firstRowLastColumn="0" w:lastRowFirstColumn="0" w:lastRowLastColumn="0"/>
               <w:rPr>
                 <w:rFonts w:ascii="Aptos" w:hAnsi="Aptos"/>
@@ -3650,6 +3737,7 @@
           <w:p>
             <w:pPr>
               <w:spacing w:after="160" w:line="259" w:lineRule="auto"/>
+              <w:jc w:val="both"/>
               <w:rPr>
                 <w:rFonts w:ascii="Aptos" w:hAnsi="Aptos"/>
               </w:rPr>
@@ -3670,6 +3758,7 @@
           <w:p>
             <w:pPr>
               <w:spacing w:after="160" w:line="259" w:lineRule="auto"/>
+              <w:jc w:val="both"/>
               <w:cnfStyle w:val="000000000000" w:firstRow="0" w:lastRow="0" w:firstColumn="0" w:lastColumn="0" w:oddVBand="0" w:evenVBand="0" w:oddHBand="0" w:evenHBand="0" w:firstRowFirstColumn="0" w:firstRowLastColumn="0" w:lastRowFirstColumn="0" w:lastRowLastColumn="0"/>
               <w:rPr>
                 <w:rFonts w:ascii="Aptos" w:hAnsi="Aptos"/>
@@ -3697,6 +3786,7 @@
           <w:p>
             <w:pPr>
               <w:spacing w:after="160" w:line="259" w:lineRule="auto"/>
+              <w:jc w:val="both"/>
               <w:rPr>
                 <w:rFonts w:ascii="Aptos" w:hAnsi="Aptos"/>
               </w:rPr>
@@ -3717,6 +3807,7 @@
           <w:p>
             <w:pPr>
               <w:spacing w:after="160" w:line="259" w:lineRule="auto"/>
+              <w:jc w:val="both"/>
               <w:cnfStyle w:val="000000100000" w:firstRow="0" w:lastRow="0" w:firstColumn="0" w:lastColumn="0" w:oddVBand="0" w:evenVBand="0" w:oddHBand="1" w:evenHBand="0" w:firstRowFirstColumn="0" w:firstRowLastColumn="0" w:lastRowFirstColumn="0" w:lastRowLastColumn="0"/>
               <w:rPr>
                 <w:rFonts w:ascii="Aptos" w:hAnsi="Aptos"/>
@@ -3741,6 +3832,7 @@
           <w:p>
             <w:pPr>
               <w:spacing w:after="160" w:line="259" w:lineRule="auto"/>
+              <w:jc w:val="both"/>
               <w:rPr>
                 <w:rFonts w:ascii="Aptos" w:hAnsi="Aptos"/>
               </w:rPr>
@@ -3761,6 +3853,7 @@
           <w:p>
             <w:pPr>
               <w:spacing w:after="160" w:line="259" w:lineRule="auto"/>
+              <w:jc w:val="both"/>
               <w:cnfStyle w:val="000000000000" w:firstRow="0" w:lastRow="0" w:firstColumn="0" w:lastColumn="0" w:oddVBand="0" w:evenVBand="0" w:oddHBand="0" w:evenHBand="0" w:firstRowFirstColumn="0" w:firstRowLastColumn="0" w:lastRowFirstColumn="0" w:lastRowLastColumn="0"/>
               <w:rPr>
                 <w:rFonts w:ascii="Aptos" w:hAnsi="Aptos"/>
@@ -3788,6 +3881,7 @@
           <w:p>
             <w:pPr>
               <w:spacing w:after="160" w:line="259" w:lineRule="auto"/>
+              <w:jc w:val="both"/>
               <w:rPr>
                 <w:rFonts w:ascii="Aptos" w:hAnsi="Aptos"/>
               </w:rPr>
@@ -3808,6 +3902,7 @@
           <w:p>
             <w:pPr>
               <w:spacing w:after="160" w:line="259" w:lineRule="auto"/>
+              <w:jc w:val="both"/>
               <w:cnfStyle w:val="000000100000" w:firstRow="0" w:lastRow="0" w:firstColumn="0" w:lastColumn="0" w:oddVBand="0" w:evenVBand="0" w:oddHBand="1" w:evenHBand="0" w:firstRowFirstColumn="0" w:firstRowLastColumn="0" w:lastRowFirstColumn="0" w:lastRowLastColumn="0"/>
               <w:rPr>
                 <w:rFonts w:ascii="Aptos" w:hAnsi="Aptos"/>
@@ -3868,6 +3963,7 @@
           <w:p>
             <w:pPr>
               <w:spacing w:after="160" w:line="259" w:lineRule="auto"/>
+              <w:jc w:val="both"/>
               <w:rPr>
                 <w:rFonts w:ascii="Aptos" w:hAnsi="Aptos"/>
               </w:rPr>
@@ -3888,6 +3984,7 @@
           <w:p>
             <w:pPr>
               <w:spacing w:after="160" w:line="259" w:lineRule="auto"/>
+              <w:jc w:val="both"/>
               <w:cnfStyle w:val="000000000000" w:firstRow="0" w:lastRow="0" w:firstColumn="0" w:lastColumn="0" w:oddVBand="0" w:evenVBand="0" w:oddHBand="0" w:evenHBand="0" w:firstRowFirstColumn="0" w:firstRowLastColumn="0" w:lastRowFirstColumn="0" w:lastRowLastColumn="0"/>
               <w:rPr>
                 <w:rFonts w:ascii="Aptos" w:hAnsi="Aptos"/>
@@ -3915,6 +4012,7 @@
           <w:p>
             <w:pPr>
               <w:spacing w:after="160" w:line="259" w:lineRule="auto"/>
+              <w:jc w:val="both"/>
               <w:rPr>
                 <w:rFonts w:ascii="Aptos" w:hAnsi="Aptos"/>
               </w:rPr>
@@ -3941,6 +4039,7 @@
           <w:p>
             <w:pPr>
               <w:spacing w:after="160" w:line="259" w:lineRule="auto"/>
+              <w:jc w:val="both"/>
               <w:cnfStyle w:val="000000100000" w:firstRow="0" w:lastRow="0" w:firstColumn="0" w:lastColumn="0" w:oddVBand="0" w:evenVBand="0" w:oddHBand="1" w:evenHBand="0" w:firstRowFirstColumn="0" w:firstRowLastColumn="0" w:lastRowFirstColumn="0" w:lastRowLastColumn="0"/>
               <w:rPr>
                 <w:rFonts w:ascii="Aptos" w:hAnsi="Aptos"/>
@@ -3958,6 +4057,7 @@
     </w:tbl>
     <w:p>
       <w:pPr>
+        <w:jc w:val="both"/>
         <w:rPr>
           <w:rFonts w:ascii="Aptos" w:hAnsi="Aptos"/>
         </w:rPr>
@@ -7010,6 +7110,7 @@
   <w:style w:type="character" w:default="1" w:styleId="DefaultParagraphFont">
     <w:name w:val="Default Paragraph Font"/>
     <w:uiPriority w:val="1"/>
+    <w:semiHidden/>
     <w:unhideWhenUsed/>
   </w:style>
   <w:style w:type="table" w:default="1" w:styleId="TableNormal">

</xml_diff>